<commit_message>
Update ECEN-361-Lab-02--STM32 Clocks, Timers, and Interrupts.docx
</commit_message>
<xml_diff>
--- a/Documentation/ECEN-361-Lab-02--STM32 Clocks, Timers, and Interrupts.docx
+++ b/Documentation/ECEN-361-Lab-02--STM32 Clocks, Timers, and Interrupts.docx
@@ -8,10 +8,18 @@
         <w:jc w:val="right"/>
       </w:pPr>
       <w:r>
-        <w:t xml:space="preserve">ECEN-361  </w:t>
-      </w:r>
-      <w:r>
-        <w:t>Lab-0</w:t>
+        <w:t>ECEN-</w:t>
+      </w:r>
+      <w:proofErr w:type="gramStart"/>
+      <w:r>
+        <w:t xml:space="preserve">361  </w:t>
+      </w:r>
+      <w:r>
+        <w:t>Lab</w:t>
+      </w:r>
+      <w:proofErr w:type="gramEnd"/>
+      <w:r>
+        <w:t>-0</w:t>
       </w:r>
       <w:r>
         <w:t>2</w:t>
@@ -75,10 +83,10 @@
     </w:p>
     <w:p>
       <w:r>
-        <w:t>The objectives of this first</w:t>
-      </w:r>
-      <w:r>
-        <w:t xml:space="preserve"> lab are as follows:</w:t>
+        <w:t xml:space="preserve">The objectives of this </w:t>
+      </w:r>
+      <w:r>
+        <w:t>lab are as follows:</w:t>
       </w:r>
     </w:p>
     <w:p>
@@ -167,7 +175,10 @@
         <w:t xml:space="preserve">timer clock to see the </w:t>
       </w:r>
       <w:r>
-        <w:t>effects of changing the clock source and parameters</w:t>
+        <w:t xml:space="preserve">effects of changing the clock source and </w:t>
+      </w:r>
+      <w:r>
+        <w:t>parameters.</w:t>
       </w:r>
     </w:p>
     <w:p>
@@ -209,8 +220,19 @@
       <w:r>
         <w:t>push)</w:t>
       </w:r>
-      <w:r>
-        <w:br/>
+    </w:p>
+    <w:p>
+      <w:pPr>
+        <w:tabs>
+          <w:tab w:val="left" w:pos="1800"/>
+        </w:tabs>
+        <w:ind w:left="1800"/>
+        <w:jc w:val="left"/>
+      </w:pPr>
+      <w:r>
+        <w:t xml:space="preserve">This will be done with a fun </w:t>
+      </w:r>
+      <w:r>
         <w:t>Reaction timer.</w:t>
       </w:r>
     </w:p>
@@ -272,8 +294,13 @@
         <w:pStyle w:val="Heading2"/>
       </w:pPr>
       <w:r>
-        <w:t>Clone the repo for this file</w:t>
-      </w:r>
+        <w:t xml:space="preserve">Clone the repo for this </w:t>
+      </w:r>
+      <w:proofErr w:type="gramStart"/>
+      <w:r>
+        <w:t>file</w:t>
+      </w:r>
+      <w:proofErr w:type="gramEnd"/>
     </w:p>
     <w:p>
       <w:r>
@@ -329,6 +356,9 @@
         <w:pStyle w:val="Heading2"/>
       </w:pPr>
       <w:r>
+        <w:rPr>
+          <w:noProof/>
+        </w:rPr>
         <w:drawing>
           <wp:anchor distT="0" distB="0" distL="114300" distR="114300" simplePos="0" relativeHeight="251658243" behindDoc="1" locked="0" layoutInCell="1" allowOverlap="1" wp14:anchorId="3F4C604E" wp14:editId="59F8344D">
             <wp:simplePos x="0" y="0"/>
@@ -429,6 +459,9 @@
     </w:p>
     <w:p>
       <w:r>
+        <w:rPr>
+          <w:noProof/>
+        </w:rPr>
         <w:drawing>
           <wp:inline distT="0" distB="0" distL="0" distR="0" wp14:anchorId="36D17A19" wp14:editId="48D6EB09">
             <wp:extent cx="2771775" cy="2367104"/>
@@ -532,8 +565,13 @@
         <w:t>5</w:t>
       </w:r>
       <w:r>
-        <w:t>00 mS.</w:t>
-      </w:r>
+        <w:t xml:space="preserve">00 </w:t>
+      </w:r>
+      <w:proofErr w:type="spellStart"/>
+      <w:r>
+        <w:t>mS.</w:t>
+      </w:r>
+      <w:proofErr w:type="spellEnd"/>
     </w:p>
     <w:p>
       <w:pPr>
@@ -558,21 +596,39 @@
         <w:t>5</w:t>
       </w:r>
       <w:r>
-        <w:t>0 mS.</w:t>
-      </w:r>
+        <w:t xml:space="preserve">0 </w:t>
+      </w:r>
+      <w:proofErr w:type="spellStart"/>
+      <w:r>
+        <w:t>mS.</w:t>
+      </w:r>
+      <w:proofErr w:type="spellEnd"/>
     </w:p>
     <w:p>
       <w:r>
         <w:t xml:space="preserve">Do this by using the </w:t>
       </w:r>
-      <w:r>
-        <w:t>GUI  (click on the</w:t>
+      <w:proofErr w:type="gramStart"/>
+      <w:r>
+        <w:t>GUI  (</w:t>
+      </w:r>
+      <w:proofErr w:type="gramEnd"/>
+      <w:r>
+        <w:t>click on the</w:t>
       </w:r>
       <w:r>
         <w:t xml:space="preserve"> MX -- </w:t>
       </w:r>
       <w:r>
-        <w:t xml:space="preserve"> .ioc file)</w:t>
+        <w:t xml:space="preserve"> .</w:t>
+      </w:r>
+      <w:proofErr w:type="spellStart"/>
+      <w:r>
+        <w:t>ioc</w:t>
+      </w:r>
+      <w:proofErr w:type="spellEnd"/>
+      <w:r>
+        <w:t xml:space="preserve"> file)</w:t>
       </w:r>
       <w:r>
         <w:t>.</w:t>
@@ -596,8 +652,13 @@
         <w:t>DON’T USE TIM17 – it’s dedi</w:t>
       </w:r>
       <w:r>
-        <w:t>cated to displaying the seven-segment lights</w:t>
-      </w:r>
+        <w:t xml:space="preserve">cated to displaying the seven-segment </w:t>
+      </w:r>
+      <w:proofErr w:type="gramStart"/>
+      <w:r>
+        <w:t>lights</w:t>
+      </w:r>
+      <w:proofErr w:type="gramEnd"/>
     </w:p>
     <w:p>
       <w:pPr>
@@ -629,10 +690,18 @@
         <w:t>Note that three things have to happen to make a timer</w:t>
       </w:r>
       <w:r>
-        <w:t xml:space="preserve">-based </w:t>
-      </w:r>
-      <w:r>
-        <w:t xml:space="preserve"> interrupt work:</w:t>
+        <w:t>-</w:t>
+      </w:r>
+      <w:proofErr w:type="gramStart"/>
+      <w:r>
+        <w:t xml:space="preserve">based </w:t>
+      </w:r>
+      <w:r>
+        <w:t xml:space="preserve"> interrupt</w:t>
+      </w:r>
+      <w:proofErr w:type="gramEnd"/>
+      <w:r>
+        <w:t xml:space="preserve"> work:</w:t>
       </w:r>
     </w:p>
     <w:p>
@@ -674,7 +743,31 @@
           <w:sz w:val="20"/>
           <w:szCs w:val="20"/>
         </w:rPr>
-        <w:t>MX_TIM17_Init()</w:t>
+        <w:t>MX_TIM17_</w:t>
+      </w:r>
+      <w:proofErr w:type="gramStart"/>
+      <w:r>
+        <w:rPr>
+          <w:rFonts w:ascii="Courier New" w:hAnsi="Courier New" w:cs="Courier New"/>
+          <w:b/>
+          <w:bCs/>
+          <w:color w:val="1F3864" w:themeColor="accent1" w:themeShade="80"/>
+          <w:sz w:val="20"/>
+          <w:szCs w:val="20"/>
+        </w:rPr>
+        <w:t>Init(</w:t>
+      </w:r>
+      <w:proofErr w:type="gramEnd"/>
+      <w:r>
+        <w:rPr>
+          <w:rFonts w:ascii="Courier New" w:hAnsi="Courier New" w:cs="Courier New"/>
+          <w:b/>
+          <w:bCs/>
+          <w:color w:val="1F3864" w:themeColor="accent1" w:themeShade="80"/>
+          <w:sz w:val="20"/>
+          <w:szCs w:val="20"/>
+        </w:rPr>
+        <w:t>)</w:t>
       </w:r>
       <w:r>
         <w:rPr>
@@ -699,7 +792,23 @@
         <w:spacing w:before="0" w:beforeAutospacing="0" w:after="0" w:afterAutospacing="0"/>
       </w:pPr>
       <w:r>
-        <w:t>Timer has to be started – You put this in main.c  see:</w:t>
+        <w:t xml:space="preserve">Timer has to be started – You put this in </w:t>
+      </w:r>
+      <w:proofErr w:type="spellStart"/>
+      <w:r>
+        <w:t>main.</w:t>
+      </w:r>
+      <w:proofErr w:type="gramStart"/>
+      <w:r>
+        <w:t>c</w:t>
+      </w:r>
+      <w:proofErr w:type="spellEnd"/>
+      <w:r>
+        <w:t xml:space="preserve">  see</w:t>
+      </w:r>
+      <w:proofErr w:type="gramEnd"/>
+      <w:r>
+        <w:t>:</w:t>
       </w:r>
       <w:r>
         <w:t xml:space="preserve"> </w:t>
@@ -713,6 +822,7 @@
         </w:rPr>
         <w:br/>
       </w:r>
+      <w:proofErr w:type="spellStart"/>
       <w:r>
         <w:rPr>
           <w:rFonts w:ascii="Courier New" w:hAnsi="Courier New" w:cs="Courier New"/>
@@ -722,7 +832,19 @@
           <w:sz w:val="20"/>
           <w:szCs w:val="20"/>
         </w:rPr>
-        <w:t>HAL_TIM_Base_Start_IT(&amp;htim17</w:t>
+        <w:t>HAL_TIM_Base_Start_IT</w:t>
+      </w:r>
+      <w:proofErr w:type="spellEnd"/>
+      <w:r>
+        <w:rPr>
+          <w:rFonts w:ascii="Courier New" w:hAnsi="Courier New" w:cs="Courier New"/>
+          <w:b/>
+          <w:bCs/>
+          <w:color w:val="1F3864" w:themeColor="accent1" w:themeShade="80"/>
+          <w:sz w:val="20"/>
+          <w:szCs w:val="20"/>
+        </w:rPr>
+        <w:t>(&amp;htim17</w:t>
       </w:r>
       <w:r>
         <w:rPr>
@@ -753,7 +875,23 @@
         <w:spacing w:before="0" w:beforeAutospacing="0" w:after="0" w:afterAutospacing="0"/>
       </w:pPr>
       <w:r>
-        <w:t>ISR has to be defined  -- You put this in main.c  see:</w:t>
+        <w:t xml:space="preserve">ISR has to be </w:t>
+      </w:r>
+      <w:proofErr w:type="gramStart"/>
+      <w:r>
+        <w:t>defined  --</w:t>
+      </w:r>
+      <w:proofErr w:type="gramEnd"/>
+      <w:r>
+        <w:t xml:space="preserve"> You put this in </w:t>
+      </w:r>
+      <w:proofErr w:type="spellStart"/>
+      <w:r>
+        <w:t>main.c</w:t>
+      </w:r>
+      <w:proofErr w:type="spellEnd"/>
+      <w:r>
+        <w:t xml:space="preserve">  see:</w:t>
       </w:r>
     </w:p>
     <w:p>
@@ -761,9 +899,32 @@
         <w:pStyle w:val="CODE"/>
         <w:ind w:left="720"/>
       </w:pPr>
-      <w:r>
-        <w:t>HAL_TIM_PeriodElapsedCallback(TIM_HandleTypeDef *htim</w:t>
-      </w:r>
+      <w:proofErr w:type="spellStart"/>
+      <w:r>
+        <w:t>HAL_TIM_</w:t>
+      </w:r>
+      <w:proofErr w:type="gramStart"/>
+      <w:r>
+        <w:t>PeriodElapsedCallback</w:t>
+      </w:r>
+      <w:proofErr w:type="spellEnd"/>
+      <w:r>
+        <w:t>(</w:t>
+      </w:r>
+      <w:proofErr w:type="spellStart"/>
+      <w:proofErr w:type="gramEnd"/>
+      <w:r>
+        <w:t>TIM_HandleTypeDef</w:t>
+      </w:r>
+      <w:proofErr w:type="spellEnd"/>
+      <w:r>
+        <w:t xml:space="preserve"> *</w:t>
+      </w:r>
+      <w:proofErr w:type="spellStart"/>
+      <w:r>
+        <w:t>htim</w:t>
+      </w:r>
+      <w:proofErr w:type="spellEnd"/>
       <w:r>
         <w:t>)</w:t>
       </w:r>
@@ -875,7 +1036,15 @@
                           <w:p/>
                           <w:p>
                             <w:r>
-                              <w:t>Do they all toggle at exactly the same time?</w:t>
+                              <w:t xml:space="preserve">Do they all toggle at </w:t>
+                            </w:r>
+                            <w:proofErr w:type="gramStart"/>
+                            <w:r>
+                              <w:t>exactly the same</w:t>
+                            </w:r>
+                            <w:proofErr w:type="gramEnd"/>
+                            <w:r>
+                              <w:t xml:space="preserve"> time?</w:t>
                             </w:r>
                             <w:r>
                               <w:t xml:space="preserve">  _______________________________________</w:t>
@@ -984,8 +1153,13 @@
         <w:t xml:space="preserve">:  </w:t>
       </w:r>
       <w:r>
-        <w:t>Changing the clock tree</w:t>
-      </w:r>
+        <w:t xml:space="preserve">Changing the clock </w:t>
+      </w:r>
+      <w:proofErr w:type="gramStart"/>
+      <w:r>
+        <w:t>tree</w:t>
+      </w:r>
+      <w:proofErr w:type="gramEnd"/>
     </w:p>
     <w:p/>
     <w:p>
@@ -1002,7 +1176,15 @@
         </w:numPr>
       </w:pPr>
       <w:r>
-        <w:t xml:space="preserve">Open the ioc </w:t>
+        <w:t xml:space="preserve">Open the </w:t>
+      </w:r>
+      <w:proofErr w:type="spellStart"/>
+      <w:r>
+        <w:t>ioc</w:t>
+      </w:r>
+      <w:proofErr w:type="spellEnd"/>
+      <w:r>
+        <w:t xml:space="preserve"> </w:t>
       </w:r>
       <w:r>
         <w:t>Configuration GUI</w:t>
@@ -1029,10 +1211,18 @@
         <w:t>s</w:t>
       </w:r>
       <w:r>
-        <w:t xml:space="preserve"> to “/8”</w:t>
-      </w:r>
-      <w:r>
-        <w:t xml:space="preserve">  (Changing both of them guarantees that whatever timer you chose will be affected.)</w:t>
+        <w:t xml:space="preserve"> to “/</w:t>
+      </w:r>
+      <w:proofErr w:type="gramStart"/>
+      <w:r>
+        <w:t>8”</w:t>
+      </w:r>
+      <w:r>
+        <w:t xml:space="preserve">  (</w:t>
+      </w:r>
+      <w:proofErr w:type="gramEnd"/>
+      <w:r>
+        <w:t>Changing both of them guarantees that whatever timer you chose will be affected.)</w:t>
       </w:r>
     </w:p>
     <w:p/>
@@ -1118,6 +1308,9 @@
         </mc:AlternateContent>
       </w:r>
       <w:r>
+        <w:rPr>
+          <w:noProof/>
+        </w:rPr>
         <w:drawing>
           <wp:inline distT="0" distB="0" distL="0" distR="0" wp14:anchorId="3E1A8961" wp14:editId="4EC5BAB3">
             <wp:extent cx="6858000" cy="2155825"/>
@@ -1167,8 +1360,13 @@
         <w:jc w:val="left"/>
       </w:pPr>
       <w:r>
-        <w:t>Compile and re-run and observe the behavior of the LEDs</w:t>
-      </w:r>
+        <w:t xml:space="preserve">Compile and re-run and observe the behavior of the </w:t>
+      </w:r>
+      <w:proofErr w:type="gramStart"/>
+      <w:r>
+        <w:t>LEDs</w:t>
+      </w:r>
+      <w:proofErr w:type="gramEnd"/>
     </w:p>
     <w:p>
       <w:pPr>
@@ -1330,7 +1528,11 @@
                               </w:tabs>
                             </w:pPr>
                             <w:r>
-                              <w:t>What is the new frequency of LED D1</w:t>
+                              <w:t>What is the new frequency of LED D</w:t>
+                            </w:r>
+                            <w:proofErr w:type="gramStart"/>
+                            <w:r>
+                              <w:t>1</w:t>
                             </w:r>
                             <w:r>
                               <w:t>?</w:t>
@@ -1338,6 +1540,7 @@
                             <w:r>
                               <w:t>:</w:t>
                             </w:r>
+                            <w:proofErr w:type="gramEnd"/>
                             <w:r>
                               <w:t xml:space="preserve"> </w:t>
                             </w:r>
@@ -1626,9 +1829,11 @@
       <w:r>
         <w:t xml:space="preserve">, or by </w:t>
       </w:r>
+      <w:proofErr w:type="gramStart"/>
       <w:r>
         <w:t>a hardware</w:t>
       </w:r>
+      <w:proofErr w:type="gramEnd"/>
       <w:r>
         <w:t xml:space="preserve"> input.  </w:t>
       </w:r>
@@ -1768,8 +1973,20 @@
                                 <w:sz w:val="44"/>
                                 <w:szCs w:val="36"/>
                               </w:rPr>
-                              <w:t>In MilliSeconds</w:t>
+                              <w:t xml:space="preserve">In </w:t>
                             </w:r>
+                            <w:proofErr w:type="spellStart"/>
+                            <w:r>
+                              <w:rPr>
+                                <w:b/>
+                                <w:bCs/>
+                                <w:color w:val="002060"/>
+                                <w:sz w:val="44"/>
+                                <w:szCs w:val="36"/>
+                              </w:rPr>
+                              <w:t>MilliSeconds</w:t>
+                            </w:r>
+                            <w:proofErr w:type="spellEnd"/>
                           </w:p>
                           <w:p>
                             <w:pPr>
@@ -1864,6 +2081,9 @@
         </mc:AlternateContent>
       </w:r>
       <w:r>
+        <w:rPr>
+          <w:noProof/>
+        </w:rPr>
         <w:drawing>
           <wp:inline distT="0" distB="0" distL="0" distR="0" wp14:anchorId="2BB702F4" wp14:editId="409F322E">
             <wp:extent cx="3905795" cy="5087060"/>
@@ -2348,9 +2568,19 @@
       <w:r>
         <w:t xml:space="preserve">all the </w:t>
       </w:r>
-      <w:r>
-        <w:t>SevenSeg lights go on</w:t>
-      </w:r>
+      <w:proofErr w:type="spellStart"/>
+      <w:r>
+        <w:t>SevenSeg</w:t>
+      </w:r>
+      <w:proofErr w:type="spellEnd"/>
+      <w:r>
+        <w:t xml:space="preserve"> lights go </w:t>
+      </w:r>
+      <w:proofErr w:type="gramStart"/>
+      <w:r>
+        <w:t>on</w:t>
+      </w:r>
+      <w:proofErr w:type="gramEnd"/>
     </w:p>
     <w:p>
       <w:pPr>
@@ -2362,8 +2592,13 @@
       </w:pPr>
       <w:r>
         <w:tab/>
-        <w:t>As soon as the lights go on, a timer starts counting milliseconds</w:t>
-      </w:r>
+        <w:t xml:space="preserve">As soon as the lights go on, a timer starts counting </w:t>
+      </w:r>
+      <w:proofErr w:type="gramStart"/>
+      <w:r>
+        <w:t>milliseconds</w:t>
+      </w:r>
+      <w:proofErr w:type="gramEnd"/>
     </w:p>
     <w:p>
       <w:pPr>
@@ -2383,8 +2618,13 @@
         <w:t xml:space="preserve">Stops the </w:t>
       </w:r>
       <w:r>
-        <w:t>millisecond reaction timer and shows it on the display</w:t>
-      </w:r>
+        <w:t xml:space="preserve">millisecond reaction timer and shows it on the </w:t>
+      </w:r>
+      <w:proofErr w:type="gramStart"/>
+      <w:r>
+        <w:t>display</w:t>
+      </w:r>
+      <w:proofErr w:type="gramEnd"/>
     </w:p>
     <w:p>
       <w:pPr>
@@ -2425,6 +2665,7 @@
       <w:r>
         <w:t xml:space="preserve">Code for this part is organized in the </w:t>
       </w:r>
+      <w:proofErr w:type="spellStart"/>
       <w:r>
         <w:rPr>
           <w:rFonts w:ascii="Courier New" w:hAnsi="Courier New" w:cs="Courier New"/>
@@ -2434,7 +2675,19 @@
           <w:sz w:val="22"/>
           <w:szCs w:val="22"/>
         </w:rPr>
-        <w:t xml:space="preserve">ReactionTester.c </w:t>
+        <w:t>ReactionTester.c</w:t>
+      </w:r>
+      <w:proofErr w:type="spellEnd"/>
+      <w:r>
+        <w:rPr>
+          <w:rFonts w:ascii="Courier New" w:hAnsi="Courier New" w:cs="Courier New"/>
+          <w:b/>
+          <w:bCs/>
+          <w:color w:val="1F3864" w:themeColor="accent1" w:themeShade="80"/>
+          <w:sz w:val="22"/>
+          <w:szCs w:val="22"/>
+        </w:rPr>
+        <w:t xml:space="preserve"> </w:t>
       </w:r>
       <w:r>
         <w:t>source file</w:t>
@@ -2442,6 +2695,7 @@
       <w:r>
         <w:t xml:space="preserve"> and </w:t>
       </w:r>
+      <w:proofErr w:type="spellStart"/>
       <w:r>
         <w:rPr>
           <w:rFonts w:ascii="Courier New" w:hAnsi="Courier New" w:cs="Courier New"/>
@@ -2453,6 +2707,7 @@
         </w:rPr>
         <w:t>main.c</w:t>
       </w:r>
+      <w:proofErr w:type="spellEnd"/>
       <w:r>
         <w:t>.  Fill in between the comments:</w:t>
       </w:r>
@@ -2479,19 +2734,59 @@
       </w:r>
       <w:r>
         <w:lastRenderedPageBreak/>
-        <w:t>Read thru the comments</w:t>
-      </w:r>
-      <w:r>
-        <w:t xml:space="preserve"> in the code.  Most of the structure is in place, and you should only have to modify places between Student_Start / Student_End.</w:t>
+        <w:t xml:space="preserve">Read </w:t>
+      </w:r>
+      <w:proofErr w:type="gramStart"/>
+      <w:r>
+        <w:t>thru</w:t>
+      </w:r>
+      <w:proofErr w:type="gramEnd"/>
+      <w:r>
+        <w:t xml:space="preserve"> the comments</w:t>
+      </w:r>
+      <w:r>
+        <w:t xml:space="preserve"> in the code.  Most of the structure is in place, and you should only have to modify places between </w:t>
+      </w:r>
+      <w:proofErr w:type="spellStart"/>
+      <w:r>
+        <w:t>Student_Start</w:t>
+      </w:r>
+      <w:proofErr w:type="spellEnd"/>
+      <w:r>
+        <w:t xml:space="preserve"> / </w:t>
+      </w:r>
+      <w:proofErr w:type="spellStart"/>
+      <w:r>
+        <w:t>Student_End</w:t>
+      </w:r>
+      <w:proofErr w:type="spellEnd"/>
+      <w:r>
+        <w:t>.</w:t>
       </w:r>
     </w:p>
     <w:p/>
     <w:p>
       <w:r>
-        <w:t xml:space="preserve">Note that for the reaction timer to be accurate, if you changed the prescaler above in </w:t>
-      </w:r>
-      <w:r>
-        <w:t>Part2, you’ll need to reset it back to the default of no-prescale, X1.</w:t>
+        <w:t xml:space="preserve">Note that for the reaction timer to be accurate, if you changed the </w:t>
+      </w:r>
+      <w:proofErr w:type="spellStart"/>
+      <w:r>
+        <w:t>prescaler</w:t>
+      </w:r>
+      <w:proofErr w:type="spellEnd"/>
+      <w:r>
+        <w:t xml:space="preserve"> above in </w:t>
+      </w:r>
+      <w:r>
+        <w:t>Part2, you’ll need to reset it back to the default of no-</w:t>
+      </w:r>
+      <w:proofErr w:type="spellStart"/>
+      <w:r>
+        <w:t>prescale</w:t>
+      </w:r>
+      <w:proofErr w:type="spellEnd"/>
+      <w:r>
+        <w:t>, X1.</w:t>
       </w:r>
       <w:r>
         <w:t xml:space="preserve"> </w:t>
@@ -2603,7 +2898,23 @@
                               <w:t>Change the “Go” lights to be</w:t>
                             </w:r>
                             <w:r>
-                              <w:t xml:space="preserve"> all of the D1..4 LEDs instead of display all ‘8888’ on the SevenSegments.</w:t>
+                              <w:t xml:space="preserve"> all of the D</w:t>
+                            </w:r>
+                            <w:proofErr w:type="gramStart"/>
+                            <w:r>
+                              <w:t>1..</w:t>
+                            </w:r>
+                            <w:proofErr w:type="gramEnd"/>
+                            <w:r>
+                              <w:t xml:space="preserve">4 LEDs instead of display all ‘8888’ on the </w:t>
+                            </w:r>
+                            <w:proofErr w:type="spellStart"/>
+                            <w:r>
+                              <w:t>SevenSegments</w:t>
+                            </w:r>
+                            <w:proofErr w:type="spellEnd"/>
+                            <w:r>
+                              <w:t>.</w:t>
                             </w:r>
                             <w:r>
                               <w:br/>
@@ -2618,7 +2929,15 @@
                               </w:numPr>
                             </w:pPr>
                             <w:r>
-                              <w:t xml:space="preserve">Make the final reaction time flash on/off </w:t>
+                              <w:t>Make the final reaction time flash on/</w:t>
+                            </w:r>
+                            <w:proofErr w:type="gramStart"/>
+                            <w:r>
+                              <w:t>off</w:t>
+                            </w:r>
+                            <w:proofErr w:type="gramEnd"/>
+                            <w:r>
+                              <w:t xml:space="preserve"> </w:t>
                             </w:r>
                           </w:p>
                           <w:p/>
@@ -3442,7 +3761,7 @@
         <w:rFonts w:ascii="Symbol" w:hAnsi="Symbol" w:hint="default"/>
       </w:rPr>
     </w:lvl>
-    <w:lvl w:ilvl="1" w:tplc="04090003" w:tentative="1">
+    <w:lvl w:ilvl="1" w:tplc="04090003">
       <w:start w:val="1"/>
       <w:numFmt w:val="bullet"/>
       <w:lvlText w:val="o"/>
@@ -3454,7 +3773,7 @@
         <w:rFonts w:ascii="Courier New" w:hAnsi="Courier New" w:cs="Courier New" w:hint="default"/>
       </w:rPr>
     </w:lvl>
-    <w:lvl w:ilvl="2" w:tplc="04090005" w:tentative="1">
+    <w:lvl w:ilvl="2" w:tplc="04090005">
       <w:start w:val="1"/>
       <w:numFmt w:val="bullet"/>
       <w:lvlText w:val=""/>

</xml_diff>